<commit_message>
Update Added Owner Name
</commit_message>
<xml_diff>
--- a/Book Search Tech Design.docx
+++ b/Book Search Tech Design.docx
@@ -123,10 +123,23 @@
         </w:rPr>
         <w:t xml:space="preserve"> </w:t>
       </w:r>
-      <w:r>
+    </w:p>
+    <w:p>
+      <w:pPr>
+        <w:pStyle w:val="ReportTitle"/>
+        <w:spacing w:line="240" w:lineRule="auto"/>
         <w:rPr>
           <w:color w:val="A3912A" w:themeColor="accent6"/>
         </w:rPr>
+      </w:pPr>
+      <w:r>
+        <w:rPr>
+          <w:sz w:val="40"/>
+          <w:szCs w:val="40"/>
+        </w:rPr>
+        <w:t>Sreenath Gopalakrishnan</w:t>
+      </w:r>
+      <w:r>
         <w:t xml:space="preserve"> </w:t>
       </w:r>
     </w:p>
@@ -268,8 +281,11 @@
     <w:sdt>
       <w:sdtPr>
         <w:rPr>
-          <w:rFonts w:eastAsia="Times New Roman"/>
+          <w:rFonts w:eastAsia="Times New Roman" w:cstheme="minorHAnsi"/>
           <w:noProof/>
+          <w:color w:val="auto"/>
+          <w:sz w:val="20"/>
+          <w:szCs w:val="24"/>
           <w:lang w:val="en-GB" w:eastAsia="en-IE"/>
         </w:rPr>
         <w:id w:val="-1470978724"/>
@@ -280,11 +296,7 @@
       </w:sdtPr>
       <w:sdtEndPr>
         <w:rPr>
-          <w:rFonts w:cstheme="minorHAnsi"/>
           <w:noProof w:val="0"/>
-          <w:color w:val="auto"/>
-          <w:sz w:val="20"/>
-          <w:szCs w:val="24"/>
           <w:lang w:val="en-US" w:eastAsia="en-US"/>
         </w:rPr>
       </w:sdtEndPr>
@@ -2988,23 +3000,7 @@
                 <w:szCs w:val="22"/>
                 <w:lang w:val="en-GB"/>
               </w:rPr>
-              <w:t>Python Flask is a popular framework for building web applications and APIs in Python. It provides developers with a quick and easy way to create RESTful APIs that can be used by other software applications</w:t>
-            </w:r>
-            <w:r>
-              <w:rPr>
-                <w:sz w:val="22"/>
-                <w:szCs w:val="22"/>
-                <w:lang w:val="en-GB"/>
-              </w:rPr>
-              <w:t>.</w:t>
-            </w:r>
-            <w:r>
-              <w:rPr>
-                <w:sz w:val="22"/>
-                <w:szCs w:val="22"/>
-                <w:lang w:val="en-GB"/>
-              </w:rPr>
-              <w:t> Flask is lightweight and requires minimal setup, making it a great choice for building small to medium-sized APIs</w:t>
+              <w:t>Python Flask is a popular framework for building web applications and APIs in Python. It provides developers with a quick and easy way to create RESTful APIs that can be used by other software applications. Flask is lightweight and requires minimal setup, making it a great choice for building small to medium-sized APIs</w:t>
             </w:r>
           </w:p>
         </w:tc>
@@ -3172,63 +3168,7 @@
                 <w:szCs w:val="22"/>
                 <w:lang w:val="en-GB"/>
               </w:rPr>
-              <w:t xml:space="preserve">External Web Service. </w:t>
-            </w:r>
-            <w:r>
-              <w:rPr>
-                <w:sz w:val="22"/>
-                <w:szCs w:val="22"/>
-                <w:lang w:val="en-GB"/>
-              </w:rPr>
-              <w:t>The Open Library Search API is one of the most convenient and complete ways to retrieve book data on Open Library</w:t>
-            </w:r>
-            <w:r>
-              <w:rPr>
-                <w:sz w:val="22"/>
-                <w:szCs w:val="22"/>
-                <w:lang w:val="en-GB"/>
-              </w:rPr>
-              <w:t xml:space="preserve">. </w:t>
-            </w:r>
-            <w:r>
-              <w:rPr>
-                <w:sz w:val="22"/>
-                <w:szCs w:val="22"/>
-                <w:lang w:val="en-GB"/>
-              </w:rPr>
-              <w:t>Returns both Work level information about the book (like author info, first publish year, etc</w:t>
-            </w:r>
-            <w:r>
-              <w:rPr>
-                <w:sz w:val="22"/>
-                <w:szCs w:val="22"/>
-                <w:lang w:val="en-GB"/>
-              </w:rPr>
-              <w:t>.</w:t>
-            </w:r>
-            <w:r>
-              <w:rPr>
-                <w:sz w:val="22"/>
-                <w:szCs w:val="22"/>
-                <w:lang w:val="en-GB"/>
-              </w:rPr>
-              <w:t>), as well as Edition level information (like title, identifiers, covers, etc</w:t>
-            </w:r>
-            <w:r>
-              <w:rPr>
-                <w:sz w:val="22"/>
-                <w:szCs w:val="22"/>
-                <w:lang w:val="en-GB"/>
-              </w:rPr>
-              <w:t>.</w:t>
-            </w:r>
-            <w:r>
-              <w:rPr>
-                <w:sz w:val="22"/>
-                <w:szCs w:val="22"/>
-                <w:lang w:val="en-GB"/>
-              </w:rPr>
-              <w:t>)</w:t>
+              <w:t>External Web Service. The Open Library Search API is one of the most convenient and complete ways to retrieve book data on Open Library. Returns both Work level information about the book (like author info, first publish year, etc.), as well as Edition level information (like title, identifiers, covers, etc.)</w:t>
             </w:r>
           </w:p>
         </w:tc>
@@ -3372,14 +3312,7 @@
                 <w:sz w:val="22"/>
                 <w:szCs w:val="22"/>
               </w:rPr>
-              <w:t xml:space="preserve"> applications easier</w:t>
-            </w:r>
-            <w:r>
-              <w:rPr>
-                <w:sz w:val="22"/>
-                <w:szCs w:val="22"/>
-              </w:rPr>
-              <w:t>.</w:t>
+              <w:t xml:space="preserve"> applications easier.</w:t>
             </w:r>
           </w:p>
           <w:p>
@@ -3404,42 +3337,7 @@
                 <w:sz w:val="22"/>
                 <w:szCs w:val="22"/>
               </w:rPr>
-              <w:t xml:space="preserve">: </w:t>
-            </w:r>
-            <w:r>
-              <w:rPr>
-                <w:sz w:val="22"/>
-                <w:szCs w:val="22"/>
-              </w:rPr>
-              <w:t>P</w:t>
-            </w:r>
-            <w:r>
-              <w:rPr>
-                <w:sz w:val="22"/>
-                <w:szCs w:val="22"/>
-              </w:rPr>
-              <w:t>latform to allow llama 3.1 in cloud</w:t>
-            </w:r>
-            <w:r>
-              <w:rPr>
-                <w:sz w:val="22"/>
-                <w:szCs w:val="22"/>
-              </w:rPr>
-              <w:t xml:space="preserve"> and the </w:t>
-            </w:r>
-            <w:r>
-              <w:rPr>
-                <w:sz w:val="22"/>
-                <w:szCs w:val="22"/>
-              </w:rPr>
-              <w:t>inference is very fast</w:t>
-            </w:r>
-            <w:r>
-              <w:rPr>
-                <w:sz w:val="22"/>
-                <w:szCs w:val="22"/>
-              </w:rPr>
-              <w:t>.</w:t>
+              <w:t>: Platform to allow llama 3.1 in cloud and the inference is very fast.</w:t>
             </w:r>
           </w:p>
         </w:tc>
@@ -3522,6 +3420,9 @@
         <w:jc w:val="right"/>
       </w:pPr>
       <w:r>
+        <w:rPr>
+          <w:noProof/>
+        </w:rPr>
         <w:drawing>
           <wp:inline distT="0" distB="0" distL="0" distR="0" wp14:anchorId="4781948B" wp14:editId="6DF163CE">
             <wp:extent cx="5721867" cy="2633876"/>
@@ -3601,6 +3502,9 @@
         <w:jc w:val="right"/>
       </w:pPr>
       <w:r>
+        <w:rPr>
+          <w:noProof/>
+        </w:rPr>
         <w:drawing>
           <wp:inline distT="0" distB="0" distL="0" distR="0" wp14:anchorId="51D05947" wp14:editId="1FC1B1EC">
             <wp:extent cx="6120765" cy="3161030"/>
@@ -3851,45 +3755,21 @@
         <w:rPr>
           <w:sz w:val="22"/>
         </w:rPr>
-        <w:t xml:space="preserve">, </w:t>
-      </w:r>
+        <w:t xml:space="preserve">, contributor, </w:t>
+      </w:r>
+      <w:proofErr w:type="spellStart"/>
       <w:r>
         <w:rPr>
           <w:sz w:val="22"/>
         </w:rPr>
-        <w:t>contributor</w:t>
-      </w:r>
+        <w:t>cover_edition_key</w:t>
+      </w:r>
+      <w:proofErr w:type="spellEnd"/>
       <w:r>
         <w:rPr>
           <w:sz w:val="22"/>
         </w:rPr>
-        <w:t xml:space="preserve">, </w:t>
-      </w:r>
-      <w:proofErr w:type="spellStart"/>
-      <w:r>
-        <w:rPr>
-          <w:sz w:val="22"/>
-        </w:rPr>
-        <w:t>cover_edition_key</w:t>
-      </w:r>
-      <w:proofErr w:type="spellEnd"/>
-      <w:r>
-        <w:rPr>
-          <w:sz w:val="22"/>
-        </w:rPr>
-        <w:t xml:space="preserve">, etc. which might not be relevant for the end user for a simple search to find books that match their search. It was decided to extract only the relevant parameters like </w:t>
-      </w:r>
-      <w:r>
-        <w:rPr>
-          <w:sz w:val="22"/>
-        </w:rPr>
-        <w:t>title</w:t>
-      </w:r>
-      <w:r>
-        <w:rPr>
-          <w:sz w:val="22"/>
-        </w:rPr>
-        <w:t xml:space="preserve">, authors, </w:t>
+        <w:t xml:space="preserve">, etc. which might not be relevant for the end user for a simple search to find books that match their search. It was decided to extract only the relevant parameters like title, authors, </w:t>
       </w:r>
       <w:proofErr w:type="spellStart"/>
       <w:r>
@@ -4389,7 +4269,7 @@
         <w:fldChar w:fldCharType="separate"/>
       </w:r>
       <w:r>
-        <w:t>08/12/2024</w:t>
+        <w:t>10/12/2024</w:t>
       </w:r>
       <w:r>
         <w:rPr>
@@ -9829,6 +9709,7 @@
   <w:style w:type="character" w:default="1" w:styleId="DefaultParagraphFont">
     <w:name w:val="Default Paragraph Font"/>
     <w:uiPriority w:val="1"/>
+    <w:semiHidden/>
     <w:unhideWhenUsed/>
   </w:style>
   <w:style w:type="table" w:default="1" w:styleId="TableNormal">
@@ -12544,6 +12425,19 @@
 </file>
 
 <file path=customXml/item2.xml><?xml version="1.0" encoding="utf-8"?>
+<b:Sources xmlns:b="http://schemas.openxmlformats.org/officeDocument/2006/bibliography" xmlns="http://schemas.openxmlformats.org/officeDocument/2006/bibliography" SelectedStyle="\APA.XSL" StyleName="APA"/>
+</file>
+
+<file path=customXml/item3.xml><?xml version="1.0" encoding="utf-8"?>
+<?mso-contentType ?>
+<FormTemplates xmlns="http://schemas.microsoft.com/sharepoint/v3/contenttype/forms">
+  <Display>DocumentLibraryForm</Display>
+  <Edit>DocumentLibraryForm</Edit>
+  <New>DocumentLibraryForm</New>
+</FormTemplates>
+</file>
+
+<file path=customXml/item4.xml><?xml version="1.0" encoding="utf-8"?>
 <p:properties xmlns:p="http://schemas.microsoft.com/office/2006/metadata/properties" xmlns:xsi="http://www.w3.org/2001/XMLSchema-instance" xmlns:pc="http://schemas.microsoft.com/office/infopath/2007/PartnerControls">
   <documentManagement>
     <TaxCatchAll xmlns="6ab1f1aa-e99c-435c-9116-148c58391c42">
@@ -12594,19 +12488,6 @@
 </p:properties>
 </file>
 
-<file path=customXml/item3.xml><?xml version="1.0" encoding="utf-8"?>
-<?mso-contentType ?>
-<FormTemplates xmlns="http://schemas.microsoft.com/sharepoint/v3/contenttype/forms">
-  <Display>DocumentLibraryForm</Display>
-  <Edit>DocumentLibraryForm</Edit>
-  <New>DocumentLibraryForm</New>
-</FormTemplates>
-</file>
-
-<file path=customXml/item4.xml><?xml version="1.0" encoding="utf-8"?>
-<b:Sources xmlns:b="http://schemas.openxmlformats.org/officeDocument/2006/bibliography" xmlns="http://schemas.openxmlformats.org/officeDocument/2006/bibliography" SelectedStyle="\APA.XSL" StyleName="APA"/>
-</file>
-
 <file path=customXml/itemProps1.xml><?xml version="1.0" encoding="utf-8"?>
 <ds:datastoreItem xmlns:ds="http://schemas.openxmlformats.org/officeDocument/2006/customXml" ds:itemID="{810FB8C1-794B-4549-8B81-BBF4B4A532EC}">
   <ds:schemaRefs>
@@ -12626,11 +12507,9 @@
 </file>
 
 <file path=customXml/itemProps2.xml><?xml version="1.0" encoding="utf-8"?>
-<ds:datastoreItem xmlns:ds="http://schemas.openxmlformats.org/officeDocument/2006/customXml" ds:itemID="{117C9CD9-B37A-486D-89C7-54917A8B9E58}">
+<ds:datastoreItem xmlns:ds="http://schemas.openxmlformats.org/officeDocument/2006/customXml" ds:itemID="{37B2EE9A-24D9-4A75-9CB4-9A96A8911C74}">
   <ds:schemaRefs>
-    <ds:schemaRef ds:uri="http://schemas.microsoft.com/office/2006/metadata/properties"/>
-    <ds:schemaRef ds:uri="http://schemas.microsoft.com/office/infopath/2007/PartnerControls"/>
-    <ds:schemaRef ds:uri="6ab1f1aa-e99c-435c-9116-148c58391c42"/>
+    <ds:schemaRef ds:uri="http://schemas.openxmlformats.org/officeDocument/2006/bibliography"/>
   </ds:schemaRefs>
 </ds:datastoreItem>
 </file>
@@ -12644,9 +12523,11 @@
 </file>
 
 <file path=customXml/itemProps4.xml><?xml version="1.0" encoding="utf-8"?>
-<ds:datastoreItem xmlns:ds="http://schemas.openxmlformats.org/officeDocument/2006/customXml" ds:itemID="{37B2EE9A-24D9-4A75-9CB4-9A96A8911C74}">
+<ds:datastoreItem xmlns:ds="http://schemas.openxmlformats.org/officeDocument/2006/customXml" ds:itemID="{117C9CD9-B37A-486D-89C7-54917A8B9E58}">
   <ds:schemaRefs>
-    <ds:schemaRef ds:uri="http://schemas.openxmlformats.org/officeDocument/2006/bibliography"/>
+    <ds:schemaRef ds:uri="http://schemas.microsoft.com/office/2006/metadata/properties"/>
+    <ds:schemaRef ds:uri="http://schemas.microsoft.com/office/infopath/2007/PartnerControls"/>
+    <ds:schemaRef ds:uri="6ab1f1aa-e99c-435c-9116-148c58391c42"/>
   </ds:schemaRefs>
 </ds:datastoreItem>
 </file>
</xml_diff>